<commit_message>
updated march 2 notes
</commit_message>
<xml_diff>
--- a/documentation - midterms/March 2, 2018 .docx
+++ b/documentation - midterms/March 2, 2018 .docx
@@ -506,7 +506,7 @@
     <w:tbl>
       <w:tblPr>
         <w:tblStyle w:val="Table1"/>
-        <w:tblW w:w="9120.0" w:type="dxa"/>
+        <w:tblW w:w="9347.389255419417" w:type="dxa"/>
         <w:jc w:val="left"/>
         <w:tblInd w:w="100.0" w:type="pct"/>
         <w:tblBorders>
@@ -521,12 +521,14 @@
         <w:tblLook w:val="0600"/>
       </w:tblPr>
       <w:tblGrid>
-        <w:gridCol w:w="2325"/>
-        <w:gridCol w:w="6795"/>
+        <w:gridCol w:w="1367.3892554194158"/>
+        <w:gridCol w:w="3270"/>
+        <w:gridCol w:w="4710"/>
         <w:tblGridChange w:id="0">
           <w:tblGrid>
-            <w:gridCol w:w="2325"/>
-            <w:gridCol w:w="6795"/>
+            <w:gridCol w:w="1367.3892554194158"/>
+            <w:gridCol w:w="3270"/>
+            <w:gridCol w:w="4710"/>
           </w:tblGrid>
         </w:tblGridChange>
       </w:tblGrid>
@@ -617,6 +619,49 @@
                 <w:rtl w:val="0"/>
               </w:rPr>
               <w:t xml:space="preserve">Year</w:t>
+            </w:r>
+          </w:p>
+        </w:tc>
+        <w:tc>
+          <w:tcPr>
+            <w:tcBorders>
+              <w:top w:color="000000" w:space="0" w:sz="8" w:val="single"/>
+              <w:left w:color="000000" w:space="0" w:sz="0" w:val="nil"/>
+              <w:bottom w:color="000000" w:space="0" w:sz="8" w:val="single"/>
+              <w:right w:color="000000" w:space="0" w:sz="8" w:val="single"/>
+            </w:tcBorders>
+            <w:tcMar>
+              <w:top w:w="100.0" w:type="dxa"/>
+              <w:left w:w="100.0" w:type="dxa"/>
+              <w:bottom w:w="100.0" w:type="dxa"/>
+              <w:right w:w="100.0" w:type="dxa"/>
+            </w:tcMar>
+            <w:vAlign w:val="top"/>
+          </w:tcPr>
+          <w:p>
+            <w:pPr>
+              <w:keepNext w:val="0"/>
+              <w:keepLines w:val="0"/>
+              <w:widowControl w:val="0"/>
+              <w:pBdr>
+                <w:top w:space="0" w:sz="0" w:val="nil"/>
+                <w:left w:space="0" w:sz="0" w:val="nil"/>
+                <w:bottom w:space="0" w:sz="0" w:val="nil"/>
+                <w:right w:space="0" w:sz="0" w:val="nil"/>
+                <w:between w:space="0" w:sz="0" w:val="nil"/>
+              </w:pBdr>
+              <w:shd w:fill="auto" w:val="clear"/>
+              <w:spacing w:after="0" w:before="0" w:line="276" w:lineRule="auto"/>
+              <w:ind w:left="0" w:right="0" w:firstLine="0"/>
+              <w:contextualSpacing w:val="0"/>
+              <w:jc w:val="left"/>
+              <w:rPr/>
+            </w:pPr>
+            <w:r>
+              <w:rPr>
+                <w:rtl w:val="0"/>
+              </w:rPr>
+              <w:t xml:space="preserve">About</w:t>
             </w:r>
           </w:p>
         </w:tc>
@@ -711,6 +756,49 @@
             </w:r>
           </w:p>
         </w:tc>
+        <w:tc>
+          <w:tcPr>
+            <w:tcBorders>
+              <w:top w:color="000000" w:space="0" w:sz="0" w:val="nil"/>
+              <w:left w:color="000000" w:space="0" w:sz="0" w:val="nil"/>
+              <w:bottom w:color="000000" w:space="0" w:sz="8" w:val="single"/>
+              <w:right w:color="000000" w:space="0" w:sz="8" w:val="single"/>
+            </w:tcBorders>
+            <w:tcMar>
+              <w:top w:w="100.0" w:type="dxa"/>
+              <w:left w:w="100.0" w:type="dxa"/>
+              <w:bottom w:w="100.0" w:type="dxa"/>
+              <w:right w:w="100.0" w:type="dxa"/>
+            </w:tcMar>
+            <w:vAlign w:val="top"/>
+          </w:tcPr>
+          <w:p>
+            <w:pPr>
+              <w:keepNext w:val="0"/>
+              <w:keepLines w:val="0"/>
+              <w:widowControl w:val="0"/>
+              <w:pBdr>
+                <w:top w:space="0" w:sz="0" w:val="nil"/>
+                <w:left w:space="0" w:sz="0" w:val="nil"/>
+                <w:bottom w:space="0" w:sz="0" w:val="nil"/>
+                <w:right w:space="0" w:sz="0" w:val="nil"/>
+                <w:between w:space="0" w:sz="0" w:val="nil"/>
+              </w:pBdr>
+              <w:shd w:fill="auto" w:val="clear"/>
+              <w:spacing w:after="0" w:before="0" w:line="276" w:lineRule="auto"/>
+              <w:ind w:left="0" w:right="0" w:firstLine="0"/>
+              <w:contextualSpacing w:val="0"/>
+              <w:jc w:val="left"/>
+              <w:rPr/>
+            </w:pPr>
+            <w:r>
+              <w:rPr>
+                <w:rtl w:val="0"/>
+              </w:rPr>
+              <w:t xml:space="preserve">Added properties for text attributes</w:t>
+            </w:r>
+          </w:p>
+        </w:tc>
       </w:tr>
       <w:tr>
         <w:trPr>
@@ -799,6 +887,49 @@
                 <w:rtl w:val="0"/>
               </w:rPr>
               <w:t xml:space="preserve">1998</w:t>
+            </w:r>
+          </w:p>
+        </w:tc>
+        <w:tc>
+          <w:tcPr>
+            <w:tcBorders>
+              <w:top w:color="000000" w:space="0" w:sz="0" w:val="nil"/>
+              <w:left w:color="000000" w:space="0" w:sz="0" w:val="nil"/>
+              <w:bottom w:color="000000" w:space="0" w:sz="8" w:val="single"/>
+              <w:right w:color="000000" w:space="0" w:sz="8" w:val="single"/>
+            </w:tcBorders>
+            <w:tcMar>
+              <w:top w:w="100.0" w:type="dxa"/>
+              <w:left w:w="100.0" w:type="dxa"/>
+              <w:bottom w:w="100.0" w:type="dxa"/>
+              <w:right w:w="100.0" w:type="dxa"/>
+            </w:tcMar>
+            <w:vAlign w:val="top"/>
+          </w:tcPr>
+          <w:p>
+            <w:pPr>
+              <w:keepNext w:val="0"/>
+              <w:keepLines w:val="0"/>
+              <w:widowControl w:val="0"/>
+              <w:pBdr>
+                <w:top w:space="0" w:sz="0" w:val="nil"/>
+                <w:left w:space="0" w:sz="0" w:val="nil"/>
+                <w:bottom w:space="0" w:sz="0" w:val="nil"/>
+                <w:right w:space="0" w:sz="0" w:val="nil"/>
+                <w:between w:space="0" w:sz="0" w:val="nil"/>
+              </w:pBdr>
+              <w:shd w:fill="auto" w:val="clear"/>
+              <w:spacing w:after="0" w:before="0" w:line="276" w:lineRule="auto"/>
+              <w:ind w:left="0" w:right="0" w:firstLine="0"/>
+              <w:contextualSpacing w:val="0"/>
+              <w:jc w:val="left"/>
+              <w:rPr/>
+            </w:pPr>
+            <w:r>
+              <w:rPr>
+                <w:rtl w:val="0"/>
+              </w:rPr>
+              <w:t xml:space="preserve">Added properties for positioning in page layouts</w:t>
             </w:r>
           </w:p>
         </w:tc>
@@ -893,6 +1024,49 @@
             </w:r>
           </w:p>
         </w:tc>
+        <w:tc>
+          <w:tcPr>
+            <w:tcBorders>
+              <w:top w:color="000000" w:space="0" w:sz="0" w:val="nil"/>
+              <w:left w:color="000000" w:space="0" w:sz="0" w:val="nil"/>
+              <w:bottom w:color="000000" w:space="0" w:sz="8" w:val="single"/>
+              <w:right w:color="000000" w:space="0" w:sz="8" w:val="single"/>
+            </w:tcBorders>
+            <w:tcMar>
+              <w:top w:w="100.0" w:type="dxa"/>
+              <w:left w:w="100.0" w:type="dxa"/>
+              <w:bottom w:w="100.0" w:type="dxa"/>
+              <w:right w:w="100.0" w:type="dxa"/>
+            </w:tcMar>
+            <w:vAlign w:val="top"/>
+          </w:tcPr>
+          <w:p>
+            <w:pPr>
+              <w:keepNext w:val="0"/>
+              <w:keepLines w:val="0"/>
+              <w:widowControl w:val="0"/>
+              <w:pBdr>
+                <w:top w:space="0" w:sz="0" w:val="nil"/>
+                <w:left w:space="0" w:sz="0" w:val="nil"/>
+                <w:bottom w:space="0" w:sz="0" w:val="nil"/>
+                <w:right w:space="0" w:sz="0" w:val="nil"/>
+                <w:between w:space="0" w:sz="0" w:val="nil"/>
+              </w:pBdr>
+              <w:shd w:fill="auto" w:val="clear"/>
+              <w:spacing w:after="0" w:before="0" w:line="276" w:lineRule="auto"/>
+              <w:ind w:left="0" w:right="0" w:firstLine="0"/>
+              <w:contextualSpacing w:val="0"/>
+              <w:jc w:val="left"/>
+              <w:rPr/>
+            </w:pPr>
+            <w:r>
+              <w:rPr>
+                <w:rtl w:val="0"/>
+              </w:rPr>
+              <w:t xml:space="preserve">Simplifies Web Authoring and site maintenance</w:t>
+            </w:r>
+          </w:p>
+        </w:tc>
       </w:tr>
       <w:tr>
         <w:trPr>
@@ -980,6 +1154,36 @@
               <w:rPr>
                 <w:rtl w:val="0"/>
               </w:rPr>
+              <w:t xml:space="preserve">1999</w:t>
+            </w:r>
+          </w:p>
+        </w:tc>
+        <w:tc>
+          <w:tcPr>
+            <w:tcBorders>
+              <w:top w:color="000000" w:space="0" w:sz="0" w:val="nil"/>
+              <w:left w:color="000000" w:space="0" w:sz="0" w:val="nil"/>
+              <w:bottom w:color="000000" w:space="0" w:sz="8" w:val="single"/>
+              <w:right w:color="000000" w:space="0" w:sz="8" w:val="single"/>
+            </w:tcBorders>
+            <w:tcMar>
+              <w:top w:w="100.0" w:type="dxa"/>
+              <w:left w:w="100.0" w:type="dxa"/>
+              <w:bottom w:w="100.0" w:type="dxa"/>
+              <w:right w:w="100.0" w:type="dxa"/>
+            </w:tcMar>
+            <w:vAlign w:val="top"/>
+          </w:tcPr>
+          <w:p>
+            <w:pPr>
+              <w:widowControl w:val="0"/>
+              <w:contextualSpacing w:val="0"/>
+              <w:rPr/>
+            </w:pPr>
+            <w:r>
+              <w:rPr>
+                <w:rtl w:val="0"/>
+              </w:rPr>
               <w:t xml:space="preserve">Modular Approach to CSS development</w:t>
             </w:r>
           </w:p>
@@ -1039,11 +1243,32 @@
         <w:contextualSpacing w:val="0"/>
         <w:rPr/>
       </w:pPr>
-      <w:r>
-        <w:rPr>
-          <w:rtl w:val="0"/>
-        </w:rPr>
-        <w:t xml:space="preserve">https://www.w3.org/standards/webdesign/htmlcss</w:t>
+      <w:hyperlink r:id="rId7">
+        <w:r>
+          <w:rPr>
+            <w:color w:val="1155cc"/>
+            <w:u w:val="single"/>
+            <w:rtl w:val="0"/>
+          </w:rPr>
+          <w:t xml:space="preserve">https://www.w3.org/standards/webdesign/htmlcss</w:t>
+        </w:r>
+      </w:hyperlink>
+      <w:r>
+        <w:rPr>
+          <w:rtl w:val="0"/>
+        </w:rPr>
+      </w:r>
+    </w:p>
+    <w:p>
+      <w:pPr>
+        <w:contextualSpacing w:val="0"/>
+        <w:rPr/>
+      </w:pPr>
+      <w:r>
+        <w:rPr>
+          <w:rtl w:val="0"/>
+        </w:rPr>
+        <w:t xml:space="preserve">http://www.corelangs.com/css/basics/versions.html</w:t>
       </w:r>
     </w:p>
     <w:p>

</xml_diff>